<commit_message>
update roadmap, teaching mat etc.
</commit_message>
<xml_diff>
--- a/LessonShortTitle_Roadmap.docx
+++ b/LessonShortTitle_Roadmap.docx
@@ -578,6 +578,12 @@
           </w:tcPr>
           <w:p>
             <w:pPr>
+              <w:pStyle w:val="ListParagraph"/>
+              <w:numPr>
+                <w:ilvl w:val="0"/>
+                <w:numId w:val="1"/>
+              </w:numPr>
+              <w:ind w:left="335" w:hanging="335"/>
               <w:rPr>
                 <w:rFonts w:ascii="Montserrat" w:hAnsi="Montserrat"/>
                 <w:sz w:val="22"/>
@@ -736,6 +742,39 @@
       <w:pPr>
         <w:rPr>
           <w:rFonts w:ascii="Montserrat" w:hAnsi="Montserrat"/>
+          <w:b/>
+          <w:bCs/>
+          <w:sz w:val="22"/>
+          <w:szCs w:val="22"/>
+        </w:rPr>
+      </w:pPr>
+    </w:p>
+    <w:p>
+      <w:pPr>
+        <w:rPr>
+          <w:rFonts w:ascii="Montserrat" w:hAnsi="Montserrat"/>
+          <w:b/>
+          <w:bCs/>
+          <w:sz w:val="22"/>
+          <w:szCs w:val="22"/>
+        </w:rPr>
+      </w:pPr>
+    </w:p>
+    <w:p>
+      <w:pPr>
+        <w:rPr>
+          <w:rFonts w:ascii="Montserrat" w:hAnsi="Montserrat"/>
+          <w:sz w:val="22"/>
+          <w:szCs w:val="22"/>
+        </w:rPr>
+      </w:pPr>
+    </w:p>
+    <w:p>
+      <w:pPr>
+        <w:rPr>
+          <w:rFonts w:ascii="Montserrat" w:hAnsi="Montserrat"/>
+          <w:b/>
+          <w:bCs/>
           <w:sz w:val="22"/>
           <w:szCs w:val="22"/>
         </w:rPr>
@@ -743,99 +782,23 @@
       <w:r>
         <w:rPr>
           <w:rFonts w:ascii="Montserrat" w:hAnsi="Montserrat"/>
-          <w:sz w:val="22"/>
-          <w:szCs w:val="22"/>
-        </w:rPr>
-        <w:t>Teach it in 15</w:t>
+          <w:b/>
+          <w:bCs/>
+          <w:sz w:val="22"/>
+          <w:szCs w:val="22"/>
+        </w:rPr>
+        <w:lastRenderedPageBreak/>
+        <w:t>Lesson &lt;-&gt; Research Connections</w:t>
       </w:r>
       <w:r>
         <w:rPr>
           <w:rFonts w:ascii="Montserrat" w:hAnsi="Montserrat"/>
-          <w:sz w:val="22"/>
-          <w:szCs w:val="22"/>
-        </w:rPr>
-        <w:t xml:space="preserve"> Presentation Link:</w:t>
-      </w:r>
-    </w:p>
-    <w:tbl>
-      <w:tblPr>
-        <w:tblStyle w:val="TableGrid"/>
-        <w:tblW w:w="0" w:type="auto"/>
-        <w:tblLook w:val="04A0" w:firstRow="1" w:lastRow="0" w:firstColumn="1" w:lastColumn="0" w:noHBand="0" w:noVBand="1"/>
-      </w:tblPr>
-      <w:tblGrid>
-        <w:gridCol w:w="9350"/>
-      </w:tblGrid>
-      <w:tr>
-        <w:trPr>
-          <w:trHeight w:val="602"/>
-        </w:trPr>
-        <w:tc>
-          <w:tcPr>
-            <w:tcW w:w="9350" w:type="dxa"/>
-          </w:tcPr>
-          <w:p>
-            <w:pPr>
-              <w:rPr>
-                <w:rFonts w:ascii="Montserrat" w:hAnsi="Montserrat"/>
-                <w:sz w:val="22"/>
-                <w:szCs w:val="22"/>
-              </w:rPr>
-            </w:pPr>
-          </w:p>
-        </w:tc>
-      </w:tr>
-    </w:tbl>
-    <w:p>
-      <w:pPr>
-        <w:rPr>
-          <w:rFonts w:ascii="Montserrat" w:hAnsi="Montserrat"/>
           <w:b/>
           <w:bCs/>
           <w:sz w:val="22"/>
           <w:szCs w:val="22"/>
         </w:rPr>
-      </w:pPr>
-      <w:r>
-        <w:rPr>
-          <w:rFonts w:ascii="Montserrat" w:hAnsi="Montserrat"/>
-          <w:b/>
-          <w:bCs/>
-          <w:sz w:val="22"/>
-          <w:szCs w:val="22"/>
-        </w:rPr>
-        <w:lastRenderedPageBreak/>
-        <w:t>Abstract (&lt;</w:t>
-      </w:r>
-      <w:r>
-        <w:rPr>
-          <w:rFonts w:ascii="Montserrat" w:hAnsi="Montserrat"/>
-          <w:b/>
-          <w:bCs/>
-          <w:sz w:val="22"/>
-          <w:szCs w:val="22"/>
-        </w:rPr>
-        <w:t>2</w:t>
-      </w:r>
-      <w:r>
-        <w:rPr>
-          <w:rFonts w:ascii="Montserrat" w:hAnsi="Montserrat"/>
-          <w:b/>
-          <w:bCs/>
-          <w:sz w:val="22"/>
-          <w:szCs w:val="22"/>
-        </w:rPr>
-        <w:t>50</w:t>
-      </w:r>
-      <w:r>
-        <w:rPr>
-          <w:rFonts w:ascii="Montserrat" w:hAnsi="Montserrat"/>
-          <w:b/>
-          <w:bCs/>
-          <w:sz w:val="22"/>
-          <w:szCs w:val="22"/>
-        </w:rPr>
-        <w:t xml:space="preserve"> words)</w:t>
+        <w:t xml:space="preserve"> (200–350 words)</w:t>
       </w:r>
     </w:p>
     <w:tbl>
@@ -864,8 +827,17 @@
                 <w:szCs w:val="20"/>
                 <w:shd w:val="clear" w:color="auto" w:fill="FFFFFF"/>
               </w:rPr>
-              <w:t>### Lesson Description</w:t>
+              <w:t>### Lesson Connections to this Research</w:t>
             </w:r>
+          </w:p>
+          <w:p>
+            <w:pPr>
+              <w:rPr>
+                <w:rFonts w:ascii="Montserrat" w:hAnsi="Montserrat"/>
+                <w:sz w:val="22"/>
+                <w:szCs w:val="22"/>
+              </w:rPr>
+            </w:pPr>
           </w:p>
           <w:p>
             <w:pPr>
@@ -892,6 +864,32 @@
       <w:pPr>
         <w:rPr>
           <w:rFonts w:ascii="Montserrat" w:hAnsi="Montserrat"/>
+          <w:sz w:val="22"/>
+          <w:szCs w:val="22"/>
+        </w:rPr>
+      </w:pPr>
+    </w:p>
+    <w:p>
+      <w:pPr>
+        <w:rPr>
+          <w:rFonts w:ascii="Montserrat" w:hAnsi="Montserrat"/>
+          <w:sz w:val="22"/>
+          <w:szCs w:val="22"/>
+        </w:rPr>
+      </w:pPr>
+      <w:r>
+        <w:rPr>
+          <w:rFonts w:ascii="Montserrat" w:hAnsi="Montserrat"/>
+          <w:sz w:val="22"/>
+          <w:szCs w:val="22"/>
+        </w:rPr>
+        <w:br w:type="page"/>
+      </w:r>
+    </w:p>
+    <w:p>
+      <w:pPr>
+        <w:rPr>
+          <w:rFonts w:ascii="Montserrat" w:hAnsi="Montserrat"/>
           <w:b/>
           <w:bCs/>
           <w:sz w:val="22"/>
@@ -906,7 +904,8 @@
           <w:sz w:val="22"/>
           <w:szCs w:val="22"/>
         </w:rPr>
-        <w:t>Scientific Background</w:t>
+        <w:lastRenderedPageBreak/>
+        <w:t>Loose Narrative</w:t>
       </w:r>
       <w:r>
         <w:rPr>
@@ -916,18 +915,99 @@
           <w:sz w:val="22"/>
           <w:szCs w:val="22"/>
         </w:rPr>
-        <w:t xml:space="preserve"> (</w:t>
+        <w:t xml:space="preserve"> </w:t>
       </w:r>
       <w:r>
         <w:rPr>
           <w:rFonts w:ascii="Montserrat" w:hAnsi="Montserrat"/>
+          <w:sz w:val="22"/>
+          <w:szCs w:val="22"/>
+        </w:rPr>
+        <w:t xml:space="preserve">(Just the gist; full procedure </w:t>
+      </w:r>
+      <w:r>
+        <w:rPr>
+          <w:rFonts w:ascii="Montserrat" w:hAnsi="Montserrat"/>
+          <w:sz w:val="22"/>
+          <w:szCs w:val="22"/>
+        </w:rPr>
+        <w:t>will</w:t>
+      </w:r>
+      <w:r>
+        <w:rPr>
+          <w:rFonts w:ascii="Montserrat" w:hAnsi="Montserrat"/>
+          <w:sz w:val="22"/>
+          <w:szCs w:val="22"/>
+        </w:rPr>
+        <w:t xml:space="preserve"> go in meta/procedure.xlsx)</w:t>
+      </w:r>
+    </w:p>
+    <w:tbl>
+      <w:tblPr>
+        <w:tblStyle w:val="TableGrid"/>
+        <w:tblW w:w="0" w:type="auto"/>
+        <w:tblLook w:val="04A0" w:firstRow="1" w:lastRow="0" w:firstColumn="1" w:lastColumn="0" w:noHBand="0" w:noVBand="1"/>
+      </w:tblPr>
+      <w:tblGrid>
+        <w:gridCol w:w="9350"/>
+      </w:tblGrid>
+      <w:tr>
+        <w:trPr>
+          <w:trHeight w:val="12275"/>
+        </w:trPr>
+        <w:tc>
+          <w:tcPr>
+            <w:tcW w:w="9350" w:type="dxa"/>
+          </w:tcPr>
+          <w:p>
+            <w:pPr>
+              <w:rPr>
+                <w:rFonts w:ascii="Montserrat" w:hAnsi="Montserrat"/>
+                <w:sz w:val="22"/>
+                <w:szCs w:val="22"/>
+              </w:rPr>
+            </w:pPr>
+          </w:p>
+          <w:p>
+            <w:pPr>
+              <w:rPr>
+                <w:rFonts w:ascii="Montserrat" w:hAnsi="Montserrat"/>
+                <w:sz w:val="22"/>
+                <w:szCs w:val="22"/>
+              </w:rPr>
+            </w:pPr>
+          </w:p>
+        </w:tc>
+      </w:tr>
+    </w:tbl>
+    <w:p>
+      <w:pPr>
+        <w:rPr>
+          <w:rFonts w:ascii="Montserrat" w:hAnsi="Montserrat"/>
+          <w:sz w:val="22"/>
+          <w:szCs w:val="22"/>
+        </w:rPr>
+      </w:pPr>
+    </w:p>
+    <w:p>
+      <w:pPr>
+        <w:rPr>
+          <w:rFonts w:ascii="Montserrat" w:hAnsi="Montserrat"/>
+          <w:sz w:val="22"/>
+          <w:szCs w:val="22"/>
+        </w:rPr>
+      </w:pPr>
+    </w:p>
+    <w:p>
+      <w:pPr>
+        <w:rPr>
+          <w:rFonts w:ascii="Montserrat" w:hAnsi="Montserrat"/>
           <w:b/>
           <w:bCs/>
           <w:sz w:val="22"/>
           <w:szCs w:val="22"/>
         </w:rPr>
-        <w:t>200–</w:t>
-      </w:r>
+      </w:pPr>
       <w:r>
         <w:rPr>
           <w:rFonts w:ascii="Montserrat" w:hAnsi="Montserrat"/>
@@ -936,7 +1016,7 @@
           <w:sz w:val="22"/>
           <w:szCs w:val="22"/>
         </w:rPr>
-        <w:t>350 words)</w:t>
+        <w:t>Abstract (&lt;250 words)</w:t>
       </w:r>
     </w:p>
     <w:tbl>
@@ -957,69 +1037,13 @@
             <w:tcW w:w="9350" w:type="dxa"/>
           </w:tcPr>
           <w:p>
-            <w:r>
-              <w:rPr>
-                <w:rFonts w:ascii="Lato" w:hAnsi="Lato"/>
-                <w:color w:val="333740"/>
-                <w:sz w:val="20"/>
-                <w:szCs w:val="20"/>
-                <w:shd w:val="clear" w:color="auto" w:fill="FFFFFF"/>
-              </w:rPr>
-              <w:t>### Scientific Background</w:t>
-            </w:r>
-          </w:p>
-          <w:p>
-            <w:pPr>
-              <w:rPr>
-                <w:rFonts w:ascii="Montserrat" w:hAnsi="Montserrat"/>
-                <w:sz w:val="22"/>
-                <w:szCs w:val="22"/>
-              </w:rPr>
-            </w:pPr>
-          </w:p>
-          <w:p>
-            <w:pPr>
-              <w:rPr>
-                <w:rFonts w:ascii="Montserrat" w:hAnsi="Montserrat"/>
-                <w:sz w:val="22"/>
-                <w:szCs w:val="22"/>
-              </w:rPr>
-            </w:pPr>
-          </w:p>
-          <w:p>
-            <w:pPr>
-              <w:rPr>
-                <w:rFonts w:ascii="Montserrat" w:hAnsi="Montserrat"/>
-                <w:sz w:val="22"/>
-                <w:szCs w:val="22"/>
-              </w:rPr>
-            </w:pPr>
-            <w:r>
-              <w:rPr>
-                <w:rFonts w:ascii="Montserrat" w:hAnsi="Montserrat"/>
-                <w:sz w:val="22"/>
-                <w:szCs w:val="22"/>
-              </w:rPr>
-              <w:t xml:space="preserve">Further Reading: [link </w:t>
-            </w:r>
-            <w:proofErr w:type="gramStart"/>
-            <w:r>
-              <w:rPr>
-                <w:rFonts w:ascii="Montserrat" w:hAnsi="Montserrat"/>
-                <w:sz w:val="22"/>
-                <w:szCs w:val="22"/>
-              </w:rPr>
-              <w:t>text](</w:t>
-            </w:r>
-            <w:proofErr w:type="gramEnd"/>
-            <w:r>
-              <w:rPr>
-                <w:rFonts w:ascii="Montserrat" w:hAnsi="Montserrat"/>
-                <w:sz w:val="22"/>
-                <w:szCs w:val="22"/>
-              </w:rPr>
-              <w:t>link)</w:t>
-            </w:r>
+            <w:pPr>
+              <w:rPr>
+                <w:rFonts w:ascii="Montserrat" w:hAnsi="Montserrat"/>
+                <w:sz w:val="22"/>
+                <w:szCs w:val="22"/>
+              </w:rPr>
+            </w:pPr>
           </w:p>
         </w:tc>
       </w:tr>
@@ -1051,17 +1075,7 @@
           <w:sz w:val="22"/>
           <w:szCs w:val="22"/>
         </w:rPr>
-        <w:t>Lesson &lt;-&gt; Research Connections</w:t>
-      </w:r>
-      <w:r>
-        <w:rPr>
-          <w:rFonts w:ascii="Montserrat" w:hAnsi="Montserrat"/>
-          <w:b/>
-          <w:bCs/>
-          <w:sz w:val="22"/>
-          <w:szCs w:val="22"/>
-        </w:rPr>
-        <w:t xml:space="preserve"> (200–350 words)</w:t>
+        <w:t>Scientific Background (200–350 words)</w:t>
       </w:r>
     </w:p>
     <w:tbl>
@@ -1090,7 +1104,7 @@
                 <w:szCs w:val="20"/>
                 <w:shd w:val="clear" w:color="auto" w:fill="FFFFFF"/>
               </w:rPr>
-              <w:t>### Lesson Connections to this Research</w:t>
+              <w:t>### Scientific Background</w:t>
             </w:r>
           </w:p>
           <w:p>
@@ -1110,6 +1124,88 @@
                 <w:szCs w:val="22"/>
               </w:rPr>
             </w:pPr>
+          </w:p>
+          <w:p>
+            <w:pPr>
+              <w:rPr>
+                <w:rFonts w:ascii="Montserrat" w:hAnsi="Montserrat"/>
+                <w:sz w:val="22"/>
+                <w:szCs w:val="22"/>
+              </w:rPr>
+            </w:pPr>
+            <w:r>
+              <w:rPr>
+                <w:rFonts w:ascii="Montserrat" w:hAnsi="Montserrat"/>
+                <w:sz w:val="22"/>
+                <w:szCs w:val="22"/>
+              </w:rPr>
+              <w:t>Further Reading: Add links with markdown format: [</w:t>
+            </w:r>
+            <w:r>
+              <w:rPr>
+                <w:rFonts w:ascii="Montserrat" w:hAnsi="Montserrat"/>
+                <w:i/>
+                <w:iCs/>
+                <w:sz w:val="22"/>
+                <w:szCs w:val="22"/>
+              </w:rPr>
+              <w:t xml:space="preserve">link </w:t>
+            </w:r>
+            <w:proofErr w:type="gramStart"/>
+            <w:r>
+              <w:rPr>
+                <w:rFonts w:ascii="Montserrat" w:hAnsi="Montserrat"/>
+                <w:i/>
+                <w:iCs/>
+                <w:sz w:val="22"/>
+                <w:szCs w:val="22"/>
+              </w:rPr>
+              <w:t>text</w:t>
+            </w:r>
+            <w:r>
+              <w:rPr>
+                <w:rFonts w:ascii="Montserrat" w:hAnsi="Montserrat"/>
+                <w:sz w:val="22"/>
+                <w:szCs w:val="22"/>
+              </w:rPr>
+              <w:t>](</w:t>
+            </w:r>
+            <w:proofErr w:type="gramEnd"/>
+            <w:r>
+              <w:rPr>
+                <w:rFonts w:ascii="Montserrat" w:hAnsi="Montserrat"/>
+                <w:i/>
+                <w:iCs/>
+                <w:sz w:val="22"/>
+                <w:szCs w:val="22"/>
+              </w:rPr>
+              <w:t>link URL</w:t>
+            </w:r>
+            <w:r>
+              <w:rPr>
+                <w:rFonts w:ascii="Montserrat" w:hAnsi="Montserrat"/>
+                <w:sz w:val="22"/>
+                <w:szCs w:val="22"/>
+              </w:rPr>
+              <w:t>)</w:t>
+            </w:r>
+          </w:p>
+          <w:p>
+            <w:pPr>
+              <w:rPr>
+                <w:rFonts w:ascii="Montserrat" w:hAnsi="Montserrat"/>
+                <w:sz w:val="22"/>
+                <w:szCs w:val="22"/>
+              </w:rPr>
+            </w:pPr>
+            <w:r>
+              <w:rPr>
+                <w:rFonts w:ascii="Montserrat" w:hAnsi="Montserrat"/>
+                <w:sz w:val="22"/>
+                <w:szCs w:val="22"/>
+              </w:rPr>
+              <w:t xml:space="preserve">- </w:t>
+            </w:r>
           </w:p>
         </w:tc>
       </w:tr>
@@ -1123,130 +1219,13 @@
         </w:rPr>
       </w:pPr>
     </w:p>
-    <w:p>
-      <w:pPr>
-        <w:rPr>
-          <w:rFonts w:ascii="Montserrat" w:hAnsi="Montserrat"/>
-          <w:sz w:val="22"/>
-          <w:szCs w:val="22"/>
-        </w:rPr>
-      </w:pPr>
-    </w:p>
-    <w:p>
-      <w:pPr>
-        <w:rPr>
-          <w:rFonts w:ascii="Montserrat" w:hAnsi="Montserrat"/>
-          <w:sz w:val="22"/>
-          <w:szCs w:val="22"/>
-        </w:rPr>
-      </w:pPr>
-      <w:r>
-        <w:rPr>
-          <w:rFonts w:ascii="Montserrat" w:hAnsi="Montserrat"/>
-          <w:sz w:val="22"/>
-          <w:szCs w:val="22"/>
-        </w:rPr>
-        <w:br w:type="page"/>
-      </w:r>
-    </w:p>
-    <w:p>
-      <w:pPr>
-        <w:rPr>
-          <w:rFonts w:ascii="Montserrat" w:hAnsi="Montserrat"/>
-          <w:b/>
-          <w:bCs/>
-          <w:sz w:val="22"/>
-          <w:szCs w:val="22"/>
-        </w:rPr>
-      </w:pPr>
-      <w:r>
-        <w:rPr>
-          <w:rFonts w:ascii="Montserrat" w:hAnsi="Montserrat"/>
-          <w:b/>
-          <w:bCs/>
-          <w:sz w:val="22"/>
-          <w:szCs w:val="22"/>
-        </w:rPr>
-        <w:lastRenderedPageBreak/>
-        <w:t>Procedure</w:t>
-      </w:r>
-      <w:r>
-        <w:rPr>
-          <w:rFonts w:ascii="Montserrat" w:hAnsi="Montserrat"/>
-          <w:b/>
-          <w:bCs/>
-          <w:sz w:val="22"/>
-          <w:szCs w:val="22"/>
-        </w:rPr>
-        <w:t xml:space="preserve"> </w:t>
-      </w:r>
-    </w:p>
-    <w:tbl>
-      <w:tblPr>
-        <w:tblStyle w:val="TableGrid"/>
-        <w:tblW w:w="0" w:type="auto"/>
-        <w:tblLook w:val="04A0" w:firstRow="1" w:lastRow="0" w:firstColumn="1" w:lastColumn="0" w:noHBand="0" w:noVBand="1"/>
-      </w:tblPr>
-      <w:tblGrid>
-        <w:gridCol w:w="9350"/>
-      </w:tblGrid>
-      <w:tr>
-        <w:trPr>
-          <w:trHeight w:val="12275"/>
-        </w:trPr>
-        <w:tc>
-          <w:tcPr>
-            <w:tcW w:w="9350" w:type="dxa"/>
-          </w:tcPr>
-          <w:p>
-            <w:r>
-              <w:rPr>
-                <w:rFonts w:ascii="Lato" w:hAnsi="Lato"/>
-                <w:color w:val="333740"/>
-                <w:sz w:val="20"/>
-                <w:szCs w:val="20"/>
-                <w:shd w:val="clear" w:color="auto" w:fill="FFFFFF"/>
-              </w:rPr>
-              <w:t>### Lesson Connections to this Research</w:t>
-            </w:r>
-          </w:p>
-          <w:p>
-            <w:pPr>
-              <w:rPr>
-                <w:rFonts w:ascii="Montserrat" w:hAnsi="Montserrat"/>
-                <w:sz w:val="22"/>
-                <w:szCs w:val="22"/>
-              </w:rPr>
-            </w:pPr>
-          </w:p>
-          <w:p>
-            <w:pPr>
-              <w:rPr>
-                <w:rFonts w:ascii="Montserrat" w:hAnsi="Montserrat"/>
-                <w:sz w:val="22"/>
-                <w:szCs w:val="22"/>
-              </w:rPr>
-            </w:pPr>
-          </w:p>
-        </w:tc>
-      </w:tr>
-    </w:tbl>
-    <w:p>
-      <w:pPr>
-        <w:rPr>
-          <w:rFonts w:ascii="Montserrat" w:hAnsi="Montserrat"/>
-          <w:sz w:val="22"/>
-          <w:szCs w:val="22"/>
-        </w:rPr>
-      </w:pPr>
-    </w:p>
     <w:sectPr>
-      <w:headerReference w:type="even" r:id="rId6"/>
-      <w:headerReference w:type="default" r:id="rId7"/>
-      <w:footerReference w:type="even" r:id="rId8"/>
-      <w:footerReference w:type="default" r:id="rId9"/>
-      <w:headerReference w:type="first" r:id="rId10"/>
-      <w:footerReference w:type="first" r:id="rId11"/>
+      <w:headerReference w:type="even" r:id="rId7"/>
+      <w:headerReference w:type="default" r:id="rId8"/>
+      <w:footerReference w:type="even" r:id="rId9"/>
+      <w:footerReference w:type="default" r:id="rId10"/>
+      <w:headerReference w:type="first" r:id="rId11"/>
+      <w:footerReference w:type="first" r:id="rId12"/>
       <w:pgSz w:w="12240" w:h="15840"/>
       <w:pgMar w:top="1440" w:right="1440" w:bottom="1440" w:left="1440" w:header="720" w:footer="720" w:gutter="0"/>
       <w:cols w:space="720"/>
@@ -1288,6 +1267,11 @@
         <w:docPartUnique/>
       </w:docPartObj>
     </w:sdtPr>
+    <w:sdtEndPr>
+      <w:rPr>
+        <w:rStyle w:val="PageNumber"/>
+      </w:rPr>
+    </w:sdtEndPr>
     <w:sdtContent>
       <w:p>
         <w:pPr>
@@ -1341,6 +1325,11 @@
         <w:docPartUnique/>
       </w:docPartObj>
     </w:sdtPr>
+    <w:sdtEndPr>
+      <w:rPr>
+        <w:rStyle w:val="PageNumber"/>
+      </w:rPr>
+    </w:sdtEndPr>
     <w:sdtContent>
       <w:p>
         <w:pPr>
@@ -1541,34 +1530,7 @@
         <w:sz w:val="18"/>
         <w:szCs w:val="18"/>
       </w:rPr>
-      <w:t xml:space="preserve"> </w:t>
-    </w:r>
-    <w:r>
-      <w:rPr>
-        <w:rFonts w:ascii="Montserrat" w:hAnsi="Montserrat"/>
-        <w:color w:val="A6A6A6" w:themeColor="background1" w:themeShade="A6"/>
-        <w:sz w:val="18"/>
-        <w:szCs w:val="18"/>
-      </w:rPr>
-      <w:t>Pre-Production</w:t>
-    </w:r>
-    <w:r>
-      <w:rPr>
-        <w:rFonts w:ascii="Montserrat" w:hAnsi="Montserrat"/>
-        <w:color w:val="A6A6A6" w:themeColor="background1" w:themeShade="A6"/>
-        <w:sz w:val="18"/>
-        <w:szCs w:val="18"/>
-      </w:rPr>
-      <w:t xml:space="preserve"> </w:t>
-    </w:r>
-    <w:r>
-      <w:rPr>
-        <w:rFonts w:ascii="Montserrat" w:hAnsi="Montserrat"/>
-        <w:color w:val="A6A6A6" w:themeColor="background1" w:themeShade="A6"/>
-        <w:sz w:val="18"/>
-        <w:szCs w:val="18"/>
-      </w:rPr>
-      <w:t>Lesson Outline</w:t>
+      <w:t xml:space="preserve"> Pre-Production Lesson Outline</w:t>
     </w:r>
   </w:p>
   <w:p>
@@ -1621,11 +1583,12 @@
     <w:r>
       <w:rPr>
         <w:rFonts w:ascii="Montserrat" w:hAnsi="Montserrat"/>
+        <w:noProof/>
         <w:color w:val="A6A6A6" w:themeColor="background1" w:themeShade="A6"/>
         <w:sz w:val="18"/>
         <w:szCs w:val="18"/>
       </w:rPr>
-      <w:t>March 5, 2021</w:t>
+      <w:t>May 30, 2021</w:t>
     </w:r>
     <w:r>
       <w:rPr>
@@ -1658,6 +1621,127 @@
     </w:pPr>
   </w:p>
 </w:hdr>
+</file>
+
+<file path=word/numbering.xml><?xml version="1.0" encoding="utf-8"?>
+<w:numbering xmlns:wpc="http://schemas.microsoft.com/office/word/2010/wordprocessingCanvas" xmlns:cx="http://schemas.microsoft.com/office/drawing/2014/chartex" xmlns:cx1="http://schemas.microsoft.com/office/drawing/2015/9/8/chartex" xmlns:cx2="http://schemas.microsoft.com/office/drawing/2015/10/21/chartex" xmlns:cx3="http://schemas.microsoft.com/office/drawing/2016/5/9/chartex" xmlns:cx4="http://schemas.microsoft.com/office/drawing/2016/5/10/chartex" xmlns:cx5="http://schemas.microsoft.com/office/drawing/2016/5/11/chartex" xmlns:cx6="http://schemas.microsoft.com/office/drawing/2016/5/12/chartex" xmlns:cx7="http://schemas.microsoft.com/office/drawing/2016/5/13/chartex" xmlns:cx8="http://schemas.microsoft.com/office/drawing/2016/5/14/chartex" xmlns:mc="http://schemas.openxmlformats.org/markup-compatibility/2006" xmlns:aink="http://schemas.microsoft.com/office/drawing/2016/ink" xmlns:am3d="http://schemas.microsoft.com/office/drawing/2017/model3d" xmlns:o="urn:schemas-microsoft-com:office:office" xmlns:r="http://schemas.openxmlformats.org/officeDocument/2006/relationships" xmlns:m="http://schemas.openxmlformats.org/officeDocument/2006/math" xmlns:v="urn:schemas-microsoft-com:vml" xmlns:wp14="http://schemas.microsoft.com/office/word/2010/wordprocessingDrawing" xmlns:wp="http://schemas.openxmlformats.org/drawingml/2006/wordprocessingDrawing" xmlns:w10="urn:schemas-microsoft-com:office:word" xmlns:w="http://schemas.openxmlformats.org/wordprocessingml/2006/main" xmlns:w14="http://schemas.microsoft.com/office/word/2010/wordml" xmlns:w15="http://schemas.microsoft.com/office/word/2012/wordml" xmlns:w16cex="http://schemas.microsoft.com/office/word/2018/wordml/cex" xmlns:w16cid="http://schemas.microsoft.com/office/word/2016/wordml/cid" xmlns:w16="http://schemas.microsoft.com/office/word/2018/wordml" xmlns:w16se="http://schemas.microsoft.com/office/word/2015/wordml/symex" xmlns:wpg="http://schemas.microsoft.com/office/word/2010/wordprocessingGroup" xmlns:wpi="http://schemas.microsoft.com/office/word/2010/wordprocessingInk" xmlns:wne="http://schemas.microsoft.com/office/word/2006/wordml" xmlns:wps="http://schemas.microsoft.com/office/word/2010/wordprocessingShape" mc:Ignorable="w14 w15 w16se w16cid w16 w16cex wp14">
+  <w:abstractNum w:abstractNumId="0" w15:restartNumberingAfterBreak="0">
+    <w:nsid w:val="32856078"/>
+    <w:multiLevelType w:val="hybridMultilevel"/>
+    <w:tmpl w:val="74206D8E"/>
+    <w:lvl w:ilvl="0" w:tplc="04090001">
+      <w:start w:val="1"/>
+      <w:numFmt w:val="bullet"/>
+      <w:lvlText w:val=""/>
+      <w:lvlJc w:val="left"/>
+      <w:pPr>
+        <w:ind w:left="720" w:hanging="360"/>
+      </w:pPr>
+      <w:rPr>
+        <w:rFonts w:ascii="Symbol" w:hAnsi="Symbol" w:hint="default"/>
+      </w:rPr>
+    </w:lvl>
+    <w:lvl w:ilvl="1" w:tplc="04090003" w:tentative="1">
+      <w:start w:val="1"/>
+      <w:numFmt w:val="bullet"/>
+      <w:lvlText w:val="o"/>
+      <w:lvlJc w:val="left"/>
+      <w:pPr>
+        <w:ind w:left="1440" w:hanging="360"/>
+      </w:pPr>
+      <w:rPr>
+        <w:rFonts w:ascii="Courier New" w:hAnsi="Courier New" w:cs="Courier New" w:hint="default"/>
+      </w:rPr>
+    </w:lvl>
+    <w:lvl w:ilvl="2" w:tplc="04090005" w:tentative="1">
+      <w:start w:val="1"/>
+      <w:numFmt w:val="bullet"/>
+      <w:lvlText w:val=""/>
+      <w:lvlJc w:val="left"/>
+      <w:pPr>
+        <w:ind w:left="2160" w:hanging="360"/>
+      </w:pPr>
+      <w:rPr>
+        <w:rFonts w:ascii="Wingdings" w:hAnsi="Wingdings" w:hint="default"/>
+      </w:rPr>
+    </w:lvl>
+    <w:lvl w:ilvl="3" w:tplc="04090001" w:tentative="1">
+      <w:start w:val="1"/>
+      <w:numFmt w:val="bullet"/>
+      <w:lvlText w:val=""/>
+      <w:lvlJc w:val="left"/>
+      <w:pPr>
+        <w:ind w:left="2880" w:hanging="360"/>
+      </w:pPr>
+      <w:rPr>
+        <w:rFonts w:ascii="Symbol" w:hAnsi="Symbol" w:hint="default"/>
+      </w:rPr>
+    </w:lvl>
+    <w:lvl w:ilvl="4" w:tplc="04090003" w:tentative="1">
+      <w:start w:val="1"/>
+      <w:numFmt w:val="bullet"/>
+      <w:lvlText w:val="o"/>
+      <w:lvlJc w:val="left"/>
+      <w:pPr>
+        <w:ind w:left="3600" w:hanging="360"/>
+      </w:pPr>
+      <w:rPr>
+        <w:rFonts w:ascii="Courier New" w:hAnsi="Courier New" w:cs="Courier New" w:hint="default"/>
+      </w:rPr>
+    </w:lvl>
+    <w:lvl w:ilvl="5" w:tplc="04090005" w:tentative="1">
+      <w:start w:val="1"/>
+      <w:numFmt w:val="bullet"/>
+      <w:lvlText w:val=""/>
+      <w:lvlJc w:val="left"/>
+      <w:pPr>
+        <w:ind w:left="4320" w:hanging="360"/>
+      </w:pPr>
+      <w:rPr>
+        <w:rFonts w:ascii="Wingdings" w:hAnsi="Wingdings" w:hint="default"/>
+      </w:rPr>
+    </w:lvl>
+    <w:lvl w:ilvl="6" w:tplc="04090001" w:tentative="1">
+      <w:start w:val="1"/>
+      <w:numFmt w:val="bullet"/>
+      <w:lvlText w:val=""/>
+      <w:lvlJc w:val="left"/>
+      <w:pPr>
+        <w:ind w:left="5040" w:hanging="360"/>
+      </w:pPr>
+      <w:rPr>
+        <w:rFonts w:ascii="Symbol" w:hAnsi="Symbol" w:hint="default"/>
+      </w:rPr>
+    </w:lvl>
+    <w:lvl w:ilvl="7" w:tplc="04090003" w:tentative="1">
+      <w:start w:val="1"/>
+      <w:numFmt w:val="bullet"/>
+      <w:lvlText w:val="o"/>
+      <w:lvlJc w:val="left"/>
+      <w:pPr>
+        <w:ind w:left="5760" w:hanging="360"/>
+      </w:pPr>
+      <w:rPr>
+        <w:rFonts w:ascii="Courier New" w:hAnsi="Courier New" w:cs="Courier New" w:hint="default"/>
+      </w:rPr>
+    </w:lvl>
+    <w:lvl w:ilvl="8" w:tplc="04090005" w:tentative="1">
+      <w:start w:val="1"/>
+      <w:numFmt w:val="bullet"/>
+      <w:lvlText w:val=""/>
+      <w:lvlJc w:val="left"/>
+      <w:pPr>
+        <w:ind w:left="6480" w:hanging="360"/>
+      </w:pPr>
+      <w:rPr>
+        <w:rFonts w:ascii="Wingdings" w:hAnsi="Wingdings" w:hint="default"/>
+      </w:rPr>
+    </w:lvl>
+  </w:abstractNum>
+  <w:num w:numId="1">
+    <w:abstractNumId w:val="0"/>
+  </w:num>
+</w:numbering>
 </file>
 
 <file path=word/styles.xml><?xml version="1.0" encoding="utf-8"?>
@@ -2158,6 +2242,17 @@
     <w:unhideWhenUsed/>
     <w:rsid w:val="00360899"/>
   </w:style>
+  <w:style w:type="paragraph" w:styleId="ListParagraph">
+    <w:name w:val="List Paragraph"/>
+    <w:basedOn w:val="Normal"/>
+    <w:uiPriority w:val="34"/>
+    <w:qFormat/>
+    <w:rsid w:val="001C4E39"/>
+    <w:pPr>
+      <w:ind w:left="720"/>
+      <w:contextualSpacing/>
+    </w:pPr>
+  </w:style>
 </w:styles>
 </file>
 

</xml_diff>